<commit_message>
improved links to background img
</commit_message>
<xml_diff>
--- a/CV_Olivier_de_Swart_EN.docx
+++ b/CV_Olivier_de_Swart_EN.docx
@@ -39,17 +39,17 @@
               <w:rPr>
                 <w:b/>
                 <w:bCs/>
-                <w:color w:val="ED4E32"/>
-                <w:sz w:val="24"/>
-                <w:szCs w:val="24"/>
-                <w:lang w:val="en-GB"/>
-              </w:rPr>
-            </w:pPr>
-            <w:r>
-              <w:rPr>
-                <w:b/>
-                <w:bCs/>
-                <w:color w:val="ED4E32"/>
+                <w:color w:val="A0632A"/>
+                <w:sz w:val="24"/>
+                <w:szCs w:val="24"/>
+                <w:lang w:val="en-GB"/>
+              </w:rPr>
+            </w:pPr>
+            <w:r>
+              <w:rPr>
+                <w:b/>
+                <w:bCs/>
+                <w:color w:val="A0632A"/>
                 <w:sz w:val="24"/>
                 <w:szCs w:val="24"/>
                 <w:lang w:val="en-GB"/>
@@ -92,9 +92,11 @@
             </w:hyperlink>
           </w:p>
           <w:p>
-            <w:r>
-              <w:t>https://github.com/OlivierdeSwart</w:t>
-            </w:r>
+            <w:hyperlink r:id="rId8" w:history="1">
+              <w:r>
+                <w:t>https://github.com/OlivierdeSwart</w:t>
+              </w:r>
+            </w:hyperlink>
           </w:p>
         </w:tc>
         <w:tc>
@@ -107,7 +109,7 @@
               <w:rPr>
                 <w:b/>
                 <w:bCs/>
-                <w:color w:val="ED4E32"/>
+                <w:color w:val="A0632A"/>
                 <w:sz w:val="24"/>
                 <w:szCs w:val="24"/>
                 <w:lang w:val="en-GB"/>
@@ -118,13 +120,13 @@
                 <w:b/>
                 <w:bCs/>
                 <w:noProof/>
-                <w:color w:val="ED4E32"/>
+                <w:color w:val="A0632A"/>
                 <w:sz w:val="24"/>
                 <w:szCs w:val="24"/>
                 <w:lang w:val="en-GB"/>
               </w:rPr>
               <w:drawing>
-                <wp:anchor distT="0" distB="0" distL="114300" distR="114300" simplePos="0" relativeHeight="251658240" behindDoc="0" locked="0" layoutInCell="1" allowOverlap="1" wp14:anchorId="3D0DD1F8" wp14:editId="3635FB38">
+                <wp:anchor distT="0" distB="0" distL="114300" distR="114300" simplePos="0" relativeHeight="251658240" behindDoc="0" locked="0" layoutInCell="1" allowOverlap="1" wp14:anchorId="3D0DD1F8" wp14:editId="056B850A">
                   <wp:simplePos x="0" y="0"/>
                   <wp:positionH relativeFrom="column">
                     <wp:posOffset>1679575</wp:posOffset>
@@ -147,7 +149,7 @@
                           <pic:cNvPicPr/>
                         </pic:nvPicPr>
                         <pic:blipFill>
-                          <a:blip r:embed="rId8" cstate="print">
+                          <a:blip r:embed="rId9" cstate="print">
                             <a:extLst>
                               <a:ext uri="{28A0092B-C50C-407E-A947-70E740481C1C}">
                                 <a14:useLocalDpi xmlns:a14="http://schemas.microsoft.com/office/drawing/2010/main" val="0"/>
@@ -168,7 +170,7 @@
                           </a:prstGeom>
                           <a:ln w="63500" cap="rnd">
                             <a:solidFill>
-                              <a:srgbClr val="333333"/>
+                              <a:srgbClr val="A0632A"/>
                             </a:solidFill>
                           </a:ln>
                           <a:effectLst>
@@ -207,81 +209,81 @@
               <w:rPr>
                 <w:b/>
                 <w:bCs/>
+                <w:color w:val="A0632A"/>
+                <w:sz w:val="24"/>
+                <w:szCs w:val="24"/>
+                <w:lang w:val="en-GB"/>
+              </w:rPr>
+              <w:t>Languages</w:t>
+            </w:r>
+          </w:p>
+          <w:p>
+            <w:pPr>
+              <w:rPr>
+                <w:lang w:val="en-GB"/>
+              </w:rPr>
+            </w:pPr>
+            <w:r>
+              <w:rPr>
+                <w:lang w:val="en-GB"/>
+              </w:rPr>
+              <w:t>Dutch (</w:t>
+            </w:r>
+            <w:r>
+              <w:rPr>
+                <w:lang w:val="en-GB"/>
+              </w:rPr>
+              <w:t>N</w:t>
+            </w:r>
+            <w:r>
+              <w:rPr>
+                <w:lang w:val="en-GB"/>
+              </w:rPr>
+              <w:t>ative)</w:t>
+            </w:r>
+          </w:p>
+          <w:p>
+            <w:pPr>
+              <w:rPr>
+                <w:lang w:val="en-GB"/>
+              </w:rPr>
+            </w:pPr>
+            <w:r>
+              <w:rPr>
+                <w:lang w:val="en-GB"/>
+              </w:rPr>
+              <w:t>English (</w:t>
+            </w:r>
+            <w:r>
+              <w:rPr>
+                <w:lang w:val="en-GB"/>
+              </w:rPr>
+              <w:t>Native</w:t>
+            </w:r>
+            <w:r>
+              <w:rPr>
+                <w:lang w:val="en-GB"/>
+              </w:rPr>
+              <w:t>)</w:t>
+            </w:r>
+          </w:p>
+          <w:p/>
+          <w:p>
+            <w:pPr>
+              <w:rPr>
+                <w:b/>
+                <w:bCs/>
                 <w:color w:val="ED4E32"/>
                 <w:sz w:val="24"/>
                 <w:szCs w:val="24"/>
                 <w:lang w:val="en-GB"/>
               </w:rPr>
-              <w:t>Languages</w:t>
-            </w:r>
-          </w:p>
-          <w:p>
-            <w:pPr>
-              <w:rPr>
-                <w:lang w:val="en-GB"/>
-              </w:rPr>
-            </w:pPr>
-            <w:r>
-              <w:rPr>
-                <w:lang w:val="en-GB"/>
-              </w:rPr>
-              <w:t>Dutch (</w:t>
-            </w:r>
-            <w:r>
-              <w:rPr>
-                <w:lang w:val="en-GB"/>
-              </w:rPr>
-              <w:t>N</w:t>
-            </w:r>
-            <w:r>
-              <w:rPr>
-                <w:lang w:val="en-GB"/>
-              </w:rPr>
-              <w:t>ative)</w:t>
-            </w:r>
-          </w:p>
-          <w:p>
-            <w:pPr>
-              <w:rPr>
-                <w:lang w:val="en-GB"/>
-              </w:rPr>
-            </w:pPr>
-            <w:r>
-              <w:rPr>
-                <w:lang w:val="en-GB"/>
-              </w:rPr>
-              <w:t>English (</w:t>
-            </w:r>
-            <w:r>
-              <w:rPr>
-                <w:lang w:val="en-GB"/>
-              </w:rPr>
-              <w:t>Native</w:t>
-            </w:r>
-            <w:r>
-              <w:rPr>
-                <w:lang w:val="en-GB"/>
-              </w:rPr>
-              <w:t>)</w:t>
-            </w:r>
-          </w:p>
-          <w:p/>
-          <w:p>
-            <w:pPr>
-              <w:rPr>
-                <w:b/>
-                <w:bCs/>
-                <w:color w:val="ED4E32"/>
-                <w:sz w:val="24"/>
-                <w:szCs w:val="24"/>
-                <w:lang w:val="en-GB"/>
-              </w:rPr>
-            </w:pPr>
-            <w:r>
-              <w:rPr>
-                <w:b/>
-                <w:bCs/>
-                <w:color w:val="ED4E32"/>
+            </w:pPr>
+            <w:r>
+              <w:rPr>
+                <w:b/>
+                <w:bCs/>
+                <w:color w:val="A0632A"/>
                 <w:sz w:val="24"/>
                 <w:szCs w:val="24"/>
                 <w:lang w:val="en-GB"/>
@@ -323,22 +325,100 @@
             <w:gridSpan w:val="5"/>
           </w:tcPr>
           <w:p/>
-          <w:p>
-            <w:pPr>
-              <w:rPr>
-                <w:b/>
-                <w:bCs/>
-                <w:color w:val="ED4E32"/>
-                <w:sz w:val="24"/>
-                <w:szCs w:val="24"/>
-                <w:lang w:val="en-GB"/>
-              </w:rPr>
-            </w:pPr>
-            <w:r>
-              <w:rPr>
-                <w:b/>
-                <w:bCs/>
-                <w:color w:val="ED4E32"/>
+        </w:tc>
+      </w:tr>
+      <w:tr>
+        <w:trPr>
+          <w:gridAfter w:val="1"/>
+          <w:wAfter w:w="622" w:type="dxa"/>
+        </w:trPr>
+        <w:tc>
+          <w:tcPr>
+            <w:tcW w:w="8404" w:type="dxa"/>
+            <w:gridSpan w:val="5"/>
+          </w:tcPr>
+          <w:p>
+            <w:r>
+              <w:rPr>
+                <w:b/>
+                <w:bCs/>
+                <w:color w:val="A0632A"/>
+                <w:sz w:val="24"/>
+                <w:szCs w:val="24"/>
+                <w:lang w:val="en-GB"/>
+              </w:rPr>
+              <w:t xml:space="preserve">Personal </w:t>
+            </w:r>
+            <w:r>
+              <w:rPr>
+                <w:b/>
+                <w:bCs/>
+                <w:color w:val="A0632A"/>
+                <w:sz w:val="24"/>
+                <w:szCs w:val="24"/>
+                <w:lang w:val="en-GB"/>
+              </w:rPr>
+              <w:t xml:space="preserve">Resume/Portfolio </w:t>
+            </w:r>
+            <w:r>
+              <w:rPr>
+                <w:b/>
+                <w:bCs/>
+                <w:color w:val="A0632A"/>
+                <w:sz w:val="24"/>
+                <w:szCs w:val="24"/>
+                <w:lang w:val="en-GB"/>
+              </w:rPr>
+              <w:t>W</w:t>
+            </w:r>
+            <w:r>
+              <w:rPr>
+                <w:b/>
+                <w:bCs/>
+                <w:color w:val="A0632A"/>
+                <w:sz w:val="24"/>
+                <w:szCs w:val="24"/>
+                <w:lang w:val="en-GB"/>
+              </w:rPr>
+              <w:t>ebsite</w:t>
+            </w:r>
+            <w:r>
+              <w:rPr>
+                <w:b/>
+                <w:bCs/>
+                <w:color w:val="A0632A"/>
+                <w:sz w:val="24"/>
+                <w:szCs w:val="24"/>
+                <w:lang w:val="en-GB"/>
+              </w:rPr>
+              <w:t xml:space="preserve">: </w:t>
+            </w:r>
+            <w:r>
+              <w:t xml:space="preserve"> </w:t>
+            </w:r>
+            <w:hyperlink r:id="rId10" w:history="1">
+              <w:r>
+                <w:t>https://olivierdeswart.github.io/resume/</w:t>
+              </w:r>
+            </w:hyperlink>
+          </w:p>
+          <w:p/>
+          <w:p>
+            <w:pPr>
+              <w:rPr>
+                <w:b/>
+                <w:bCs/>
+                <w:color w:val="A0632A"/>
+                <w:sz w:val="24"/>
+                <w:szCs w:val="24"/>
+                <w:lang w:val="en-GB"/>
+              </w:rPr>
+            </w:pPr>
+            <w:r>
+              <w:rPr>
+                <w:b/>
+                <w:bCs/>
+                <w:color w:val="A0632A"/>
                 <w:sz w:val="24"/>
                 <w:szCs w:val="24"/>
                 <w:lang w:val="en-GB"/>
@@ -413,88 +493,56 @@
               <w:rPr>
                 <w:b/>
                 <w:bCs/>
-                <w:color w:val="ED4E32"/>
+                <w:color w:val="A0632A"/>
+                <w:sz w:val="24"/>
+                <w:szCs w:val="24"/>
+                <w:lang w:val="en-GB"/>
+              </w:rPr>
+            </w:pPr>
+          </w:p>
+          <w:p>
+            <w:pPr>
+              <w:rPr>
+                <w:b/>
+                <w:bCs/>
+                <w:color w:val="A0632A"/>
+                <w:sz w:val="24"/>
+                <w:szCs w:val="24"/>
+                <w:lang w:val="en-GB"/>
+              </w:rPr>
+            </w:pPr>
+            <w:r>
+              <w:rPr>
+                <w:b/>
+                <w:bCs/>
+                <w:color w:val="A0632A"/>
                 <w:sz w:val="24"/>
                 <w:szCs w:val="24"/>
                 <w:lang w:val="nl-NL"/>
               </w:rPr>
-            </w:pPr>
-          </w:p>
-          <w:p>
-            <w:pPr>
-              <w:rPr>
-                <w:b/>
-                <w:bCs/>
-                <w:sz w:val="24"/>
-                <w:szCs w:val="24"/>
-                <w:lang w:val="en-GB"/>
-              </w:rPr>
-            </w:pPr>
-            <w:r>
-              <w:rPr>
-                <w:b/>
-                <w:bCs/>
-                <w:color w:val="ED4E32"/>
+              <w:t>Methods, S</w:t>
+            </w:r>
+            <w:r>
+              <w:rPr>
+                <w:b/>
+                <w:bCs/>
+                <w:color w:val="A0632A"/>
+                <w:sz w:val="24"/>
+                <w:szCs w:val="24"/>
+                <w:lang w:val="en-GB"/>
+              </w:rPr>
+              <w:t>kills</w:t>
+            </w:r>
+            <w:r>
+              <w:rPr>
+                <w:b/>
+                <w:bCs/>
+                <w:color w:val="A0632A"/>
                 <w:sz w:val="24"/>
                 <w:szCs w:val="24"/>
                 <w:lang w:val="nl-NL"/>
               </w:rPr>
-              <w:t>M</w:t>
-            </w:r>
-            <w:r>
-              <w:rPr>
-                <w:b/>
-                <w:bCs/>
-                <w:color w:val="ED4E32"/>
-                <w:sz w:val="24"/>
-                <w:szCs w:val="24"/>
-                <w:lang w:val="nl-NL"/>
-              </w:rPr>
-              <w:t>ethods</w:t>
-            </w:r>
-            <w:r>
-              <w:rPr>
-                <w:b/>
-                <w:bCs/>
-                <w:color w:val="ED4E32"/>
-                <w:sz w:val="24"/>
-                <w:szCs w:val="24"/>
-                <w:lang w:val="nl-NL"/>
-              </w:rPr>
-              <w:t>, S</w:t>
-            </w:r>
-            <w:r>
-              <w:rPr>
-                <w:b/>
-                <w:bCs/>
-                <w:color w:val="ED4E32"/>
-                <w:sz w:val="24"/>
-                <w:szCs w:val="24"/>
-                <w:lang w:val="en-GB"/>
-              </w:rPr>
-              <w:t>kills</w:t>
-            </w:r>
-            <w:r>
-              <w:rPr>
-                <w:b/>
-                <w:bCs/>
-                <w:color w:val="ED4E32"/>
-                <w:sz w:val="24"/>
-                <w:szCs w:val="24"/>
-                <w:lang w:val="nl-NL"/>
-              </w:rPr>
-              <w:t xml:space="preserve"> &amp; </w:t>
-            </w:r>
-            <w:r>
-              <w:rPr>
-                <w:b/>
-                <w:bCs/>
-                <w:color w:val="ED4E32"/>
-                <w:sz w:val="24"/>
-                <w:szCs w:val="24"/>
-                <w:lang w:val="nl-NL"/>
-              </w:rPr>
-              <w:t>Techniques</w:t>
+              <w:t xml:space="preserve"> &amp; Techniques</w:t>
             </w:r>
           </w:p>
         </w:tc>
@@ -509,11 +557,16 @@
             <w:tcW w:w="3006" w:type="dxa"/>
           </w:tcPr>
           <w:p>
+            <w:pPr>
+              <w:rPr>
+                <w:color w:val="A0632A"/>
+              </w:rPr>
+            </w:pPr>
             <w:r>
               <w:rPr>
                 <w:i/>
                 <w:iCs/>
-                <w:color w:val="ED4E32"/>
+                <w:color w:val="A0632A"/>
                 <w:lang w:val="en-GB"/>
               </w:rPr>
               <w:t>Blockchain</w:t>
@@ -530,25 +583,16 @@
             </w:r>
           </w:p>
           <w:p>
-            <w:pPr>
-              <w:spacing w:after="0" w:line="240" w:lineRule="auto"/>
-            </w:pPr>
             <w:r>
               <w:t>Ethereum</w:t>
             </w:r>
           </w:p>
           <w:p>
-            <w:pPr>
-              <w:spacing w:after="0" w:line="240" w:lineRule="auto"/>
-            </w:pPr>
             <w:r>
               <w:t>Hardhat</w:t>
             </w:r>
           </w:p>
           <w:p>
-            <w:pPr>
-              <w:spacing w:after="0" w:line="240" w:lineRule="auto"/>
-            </w:pPr>
             <w:r>
               <w:t xml:space="preserve">JavaScript (including </w:t>
             </w:r>
@@ -562,9 +606,6 @@
             </w:r>
           </w:p>
           <w:p>
-            <w:pPr>
-              <w:spacing w:after="0" w:line="240" w:lineRule="auto"/>
-            </w:pPr>
             <w:proofErr w:type="spellStart"/>
             <w:r>
               <w:t>Metamask</w:t>
@@ -572,25 +613,16 @@
             <w:proofErr w:type="spellEnd"/>
           </w:p>
           <w:p>
-            <w:pPr>
-              <w:spacing w:after="0" w:line="240" w:lineRule="auto"/>
-            </w:pPr>
             <w:r>
               <w:t>Node.js</w:t>
             </w:r>
           </w:p>
           <w:p>
-            <w:pPr>
-              <w:spacing w:after="0" w:line="240" w:lineRule="auto"/>
-            </w:pPr>
             <w:r>
               <w:t>React</w:t>
             </w:r>
           </w:p>
           <w:p>
-            <w:pPr>
-              <w:spacing w:after="0" w:line="240" w:lineRule="auto"/>
-            </w:pPr>
             <w:r>
               <w:t>Smart contracts</w:t>
             </w:r>
@@ -619,7 +651,7 @@
               <w:rPr>
                 <w:i/>
                 <w:iCs/>
-                <w:color w:val="ED4E32"/>
+                <w:color w:val="A0632A"/>
                 <w:lang w:val="en-GB"/>
               </w:rPr>
               <w:t>Data</w:t>
@@ -774,7 +806,7 @@
               <w:rPr>
                 <w:i/>
                 <w:iCs/>
-                <w:color w:val="ED4E32"/>
+                <w:color w:val="A0632A"/>
                 <w:lang w:val="en-GB"/>
               </w:rPr>
               <w:t>Programming</w:t>
@@ -849,7 +881,7 @@
               <w:rPr>
                 <w:i/>
                 <w:iCs/>
-                <w:color w:val="ED4E32"/>
+                <w:color w:val="A0632A"/>
                 <w:lang w:val="en-GB"/>
               </w:rPr>
               <w:t>Skills</w:t>
@@ -912,17 +944,17 @@
               <w:rPr>
                 <w:b/>
                 <w:bCs/>
-                <w:color w:val="ED4E32"/>
-                <w:sz w:val="24"/>
-                <w:szCs w:val="24"/>
-                <w:lang w:val="en-GB"/>
-              </w:rPr>
-            </w:pPr>
-            <w:r>
-              <w:rPr>
-                <w:b/>
-                <w:bCs/>
-                <w:color w:val="ED4E32"/>
+                <w:color w:val="A0632A"/>
+                <w:sz w:val="24"/>
+                <w:szCs w:val="24"/>
+                <w:lang w:val="en-GB"/>
+              </w:rPr>
+            </w:pPr>
+            <w:r>
+              <w:rPr>
+                <w:b/>
+                <w:bCs/>
+                <w:color w:val="A0632A"/>
                 <w:sz w:val="24"/>
                 <w:szCs w:val="24"/>
                 <w:lang w:val="en-GB"/>
@@ -933,7 +965,7 @@
               <w:rPr>
                 <w:b/>
                 <w:bCs/>
-                <w:color w:val="ED4E32"/>
+                <w:color w:val="A0632A"/>
                 <w:sz w:val="24"/>
                 <w:szCs w:val="24"/>
                 <w:lang w:val="en-GB"/>
@@ -955,7 +987,7 @@
                 <w:b/>
                 <w:bCs/>
                 <w:noProof/>
-                <w:color w:val="ED4E32"/>
+                <w:color w:val="A0632A"/>
                 <w:sz w:val="24"/>
                 <w:szCs w:val="24"/>
                 <w:lang w:val="en-GB"/>
@@ -966,7 +998,7 @@
                 <w:b/>
                 <w:bCs/>
                 <w:noProof/>
-                <w:color w:val="ED4E32"/>
+                <w:color w:val="A0632A"/>
                 <w:sz w:val="24"/>
                 <w:szCs w:val="24"/>
                 <w:lang w:val="nl-NL"/>
@@ -987,13 +1019,13 @@
                           <pic:cNvPicPr/>
                         </pic:nvPicPr>
                         <pic:blipFill>
-                          <a:blip r:embed="rId9" cstate="print">
+                          <a:blip r:embed="rId11" cstate="print">
                             <a:extLst>
                               <a:ext uri="{28A0092B-C50C-407E-A947-70E740481C1C}">
                                 <a14:useLocalDpi xmlns:a14="http://schemas.microsoft.com/office/drawing/2010/main" val="0"/>
                               </a:ext>
                               <a:ext uri="{96DAC541-7B7A-43D3-8B79-37D633B846F1}">
-                                <asvg:svgBlip xmlns:asvg="http://schemas.microsoft.com/office/drawing/2016/SVG/main" r:embed="rId10"/>
+                                <asvg:svgBlip xmlns:asvg="http://schemas.microsoft.com/office/drawing/2016/SVG/main" r:embed="rId12"/>
                               </a:ext>
                             </a:extLst>
                           </a:blip>
@@ -1020,7 +1052,7 @@
               <w:rPr>
                 <w:b/>
                 <w:bCs/>
-                <w:color w:val="ED4E32"/>
+                <w:color w:val="A0632A"/>
                 <w:sz w:val="24"/>
                 <w:szCs w:val="24"/>
                 <w:lang w:val="nl-NL"/>
@@ -1032,7 +1064,7 @@
                 <w:b/>
                 <w:bCs/>
                 <w:noProof/>
-                <w:color w:val="ED4E32"/>
+                <w:color w:val="A0632A"/>
                 <w:sz w:val="24"/>
                 <w:szCs w:val="24"/>
                 <w:lang w:val="nl-NL"/>
@@ -1163,6 +1195,20 @@
           </w:p>
           <w:p>
             <w:pPr>
+              <w:rPr>
+                <w:lang w:val="en-GB"/>
+              </w:rPr>
+            </w:pPr>
+          </w:p>
+          <w:p>
+            <w:pPr>
+              <w:rPr>
+                <w:lang w:val="en-GB"/>
+              </w:rPr>
+            </w:pPr>
+          </w:p>
+          <w:p>
+            <w:pPr>
               <w:ind w:left="360"/>
               <w:rPr>
                 <w:lang w:val="en-GB"/>
@@ -1173,6 +1219,7 @@
                 <w:u w:val="single"/>
                 <w:lang w:val="en-GB"/>
               </w:rPr>
+              <w:lastRenderedPageBreak/>
               <w:t xml:space="preserve">List of </w:t>
             </w:r>
             <w:r>
@@ -1187,23 +1234,7 @@
                 <w:u w:val="single"/>
                 <w:lang w:val="en-GB"/>
               </w:rPr>
-              <w:t xml:space="preserve">projects (the most important are </w:t>
-            </w:r>
-            <w:r>
-              <w:rPr>
-                <w:b/>
-                <w:bCs/>
-                <w:u w:val="single"/>
-                <w:lang w:val="en-GB"/>
-              </w:rPr>
-              <w:t>bold</w:t>
-            </w:r>
-            <w:r>
-              <w:rPr>
-                <w:u w:val="single"/>
-                <w:lang w:val="en-GB"/>
-              </w:rPr>
-              <w:t>):</w:t>
+              <w:t>projects:</w:t>
             </w:r>
           </w:p>
           <w:p>
@@ -1215,14 +1246,28 @@
               </w:numPr>
               <w:ind w:left="1080"/>
               <w:rPr>
-                <w:lang w:val="en-GB"/>
-              </w:rPr>
-            </w:pPr>
-            <w:r>
-              <w:rPr>
-                <w:lang w:val="en-GB"/>
-              </w:rPr>
-              <w:t>Cryptocurrency from scratch (ERC-20)</w:t>
+                <w:b/>
+                <w:bCs/>
+                <w:lang w:val="en-GB"/>
+              </w:rPr>
+            </w:pPr>
+            <w:proofErr w:type="spellStart"/>
+            <w:r>
+              <w:rPr>
+                <w:b/>
+                <w:bCs/>
+                <w:lang w:val="en-GB"/>
+              </w:rPr>
+              <w:t>Crowdsale</w:t>
+            </w:r>
+            <w:proofErr w:type="spellEnd"/>
+            <w:r>
+              <w:rPr>
+                <w:b/>
+                <w:bCs/>
+                <w:lang w:val="en-GB"/>
+              </w:rPr>
+              <w:t xml:space="preserve"> of a token (also known as Initial Coin Offering)</w:t>
             </w:r>
           </w:p>
           <w:p>
@@ -1239,23 +1284,13 @@
                 <w:lang w:val="en-GB"/>
               </w:rPr>
             </w:pPr>
-            <w:proofErr w:type="spellStart"/>
-            <w:r>
-              <w:rPr>
-                <w:b/>
-                <w:bCs/>
-                <w:lang w:val="en-GB"/>
-              </w:rPr>
-              <w:t>Crowdsale</w:t>
-            </w:r>
-            <w:proofErr w:type="spellEnd"/>
-            <w:r>
-              <w:rPr>
-                <w:b/>
-                <w:bCs/>
-                <w:lang w:val="en-GB"/>
-              </w:rPr>
-              <w:t xml:space="preserve"> of a token (also known as Initial Coin Offering)</w:t>
+            <w:r>
+              <w:rPr>
+                <w:b/>
+                <w:bCs/>
+                <w:lang w:val="en-GB"/>
+              </w:rPr>
+              <w:t>Decentralized cryptocurrency exchange</w:t>
             </w:r>
           </w:p>
           <w:p>
@@ -1274,7 +1309,7 @@
               <w:rPr>
                 <w:lang w:val="en-GB"/>
               </w:rPr>
-              <w:t>Decentralized autonomous organization</w:t>
+              <w:t>Cryptocurrency from scratch (ERC-20)</w:t>
             </w:r>
           </w:p>
           <w:p>
@@ -1293,8 +1328,7 @@
               <w:rPr>
                 <w:lang w:val="en-GB"/>
               </w:rPr>
-              <w:lastRenderedPageBreak/>
-              <w:t>NFT marketplace</w:t>
+              <w:t>Decentralized autonomous organization</w:t>
             </w:r>
           </w:p>
           <w:p>
@@ -1313,21 +1347,7 @@
               <w:rPr>
                 <w:lang w:val="en-GB"/>
               </w:rPr>
-              <w:t xml:space="preserve">Automated market maker (based on </w:t>
-            </w:r>
-            <w:proofErr w:type="spellStart"/>
-            <w:r>
-              <w:rPr>
-                <w:lang w:val="en-GB"/>
-              </w:rPr>
-              <w:t>UniSwap</w:t>
-            </w:r>
-            <w:proofErr w:type="spellEnd"/>
-            <w:r>
-              <w:rPr>
-                <w:lang w:val="en-GB"/>
-              </w:rPr>
-              <w:t>)</w:t>
+              <w:t>NFT marketplace</w:t>
             </w:r>
           </w:p>
           <w:p>
@@ -1339,22 +1359,34 @@
               </w:numPr>
               <w:ind w:left="1080"/>
               <w:rPr>
-                <w:b/>
-                <w:bCs/>
-                <w:lang w:val="en-GB"/>
-              </w:rPr>
-            </w:pPr>
-            <w:r>
-              <w:rPr>
-                <w:b/>
-                <w:bCs/>
-                <w:lang w:val="en-GB"/>
-              </w:rPr>
-              <w:t>Decentralized cryptocurrency exchange</w:t>
-            </w:r>
-          </w:p>
-          <w:p>
-            <w:pPr>
+                <w:lang w:val="en-GB"/>
+              </w:rPr>
+            </w:pPr>
+            <w:r>
+              <w:rPr>
+                <w:lang w:val="en-GB"/>
+              </w:rPr>
+              <w:t xml:space="preserve">Automated market maker (based on </w:t>
+            </w:r>
+            <w:proofErr w:type="spellStart"/>
+            <w:r>
+              <w:rPr>
+                <w:lang w:val="en-GB"/>
+              </w:rPr>
+              <w:t>UniSwap</w:t>
+            </w:r>
+            <w:proofErr w:type="spellEnd"/>
+            <w:r>
+              <w:rPr>
+                <w:lang w:val="en-GB"/>
+              </w:rPr>
+              <w:t>)</w:t>
+            </w:r>
+          </w:p>
+          <w:p>
+            <w:pPr>
+              <w:pStyle w:val="ListParagraph"/>
+              <w:ind w:left="1080"/>
               <w:rPr>
                 <w:b/>
                 <w:bCs/>
@@ -1386,7 +1418,7 @@
               <w:rPr>
                 <w:b/>
                 <w:bCs/>
-                <w:color w:val="ED4E32"/>
+                <w:color w:val="A0632A"/>
                 <w:sz w:val="24"/>
                 <w:szCs w:val="24"/>
                 <w:lang w:val="nl-NL"/>
@@ -1396,57 +1428,13 @@
               <w:rPr>
                 <w:b/>
                 <w:bCs/>
-                <w:color w:val="ED4E32"/>
+                <w:color w:val="A0632A"/>
                 <w:sz w:val="24"/>
                 <w:szCs w:val="24"/>
                 <w:lang w:val="nl-NL"/>
               </w:rPr>
               <w:lastRenderedPageBreak/>
-              <w:t>Data Engineer</w:t>
-            </w:r>
-            <w:r>
-              <w:rPr>
-                <w:b/>
-                <w:bCs/>
-                <w:color w:val="ED4E32"/>
-                <w:sz w:val="24"/>
-                <w:szCs w:val="24"/>
-                <w:lang w:val="nl-NL"/>
-              </w:rPr>
-              <w:t xml:space="preserve"> (Freelance)</w:t>
-            </w:r>
-            <w:r>
-              <w:rPr>
-                <w:b/>
-                <w:bCs/>
-                <w:color w:val="ED4E32"/>
-                <w:sz w:val="24"/>
-                <w:szCs w:val="24"/>
-                <w:lang w:val="nl-NL"/>
-              </w:rPr>
-              <w:t xml:space="preserve"> </w:t>
-            </w:r>
-            <w:r>
-              <w:rPr>
-                <w:b/>
-                <w:bCs/>
-                <w:color w:val="ED4E32"/>
-                <w:sz w:val="24"/>
-                <w:szCs w:val="24"/>
-                <w:lang w:val="nl-NL"/>
-              </w:rPr>
-              <w:t>•</w:t>
-            </w:r>
-            <w:r>
-              <w:rPr>
-                <w:b/>
-                <w:bCs/>
-                <w:color w:val="ED4E32"/>
-                <w:sz w:val="24"/>
-                <w:szCs w:val="24"/>
-                <w:lang w:val="nl-NL"/>
-              </w:rPr>
-              <w:t xml:space="preserve"> RTL</w:t>
+              <w:t>Data Engineer (Freelance) • RTL</w:t>
             </w:r>
           </w:p>
         </w:tc>
@@ -1463,7 +1451,7 @@
                 <w:b/>
                 <w:bCs/>
                 <w:noProof/>
-                <w:color w:val="ED4E32"/>
+                <w:color w:val="A0632A"/>
                 <w:sz w:val="24"/>
                 <w:szCs w:val="24"/>
                 <w:lang w:val="nl-NL"/>
@@ -1474,7 +1462,7 @@
                 <w:b/>
                 <w:bCs/>
                 <w:noProof/>
-                <w:color w:val="ED4E32"/>
+                <w:color w:val="A0632A"/>
                 <w:sz w:val="24"/>
                 <w:szCs w:val="24"/>
                 <w:lang w:val="nl-NL"/>
@@ -1495,13 +1483,13 @@
                           <pic:cNvPicPr/>
                         </pic:nvPicPr>
                         <pic:blipFill>
-                          <a:blip r:embed="rId9" cstate="print">
+                          <a:blip r:embed="rId11" cstate="print">
                             <a:extLst>
                               <a:ext uri="{28A0092B-C50C-407E-A947-70E740481C1C}">
                                 <a14:useLocalDpi xmlns:a14="http://schemas.microsoft.com/office/drawing/2010/main" val="0"/>
                               </a:ext>
                               <a:ext uri="{96DAC541-7B7A-43D3-8B79-37D633B846F1}">
-                                <asvg:svgBlip xmlns:asvg="http://schemas.microsoft.com/office/drawing/2016/SVG/main" r:embed="rId10"/>
+                                <asvg:svgBlip xmlns:asvg="http://schemas.microsoft.com/office/drawing/2016/SVG/main" r:embed="rId12"/>
                               </a:ext>
                             </a:extLst>
                           </a:blip>
@@ -1528,7 +1516,7 @@
               <w:rPr>
                 <w:b/>
                 <w:bCs/>
-                <w:color w:val="ED4E32"/>
+                <w:color w:val="A0632A"/>
                 <w:sz w:val="24"/>
                 <w:szCs w:val="24"/>
                 <w:lang w:val="nl-NL"/>
@@ -1540,7 +1528,7 @@
                 <w:b/>
                 <w:bCs/>
                 <w:noProof/>
-                <w:color w:val="ED4E32"/>
+                <w:color w:val="A0632A"/>
                 <w:sz w:val="24"/>
                 <w:szCs w:val="24"/>
                 <w:lang w:val="nl-NL"/>
@@ -1637,15 +1625,13 @@
           </w:p>
           <w:p>
             <w:pPr>
-              <w:spacing w:after="0" w:line="240" w:lineRule="auto"/>
-              <w:rPr>
-                <w:lang w:val="en-GB"/>
-              </w:rPr>
-            </w:pPr>
-          </w:p>
-          <w:p>
-            <w:pPr>
-              <w:spacing w:after="0" w:line="240" w:lineRule="auto"/>
+              <w:rPr>
+                <w:lang w:val="en-GB"/>
+              </w:rPr>
+            </w:pPr>
+          </w:p>
+          <w:p>
+            <w:pPr>
               <w:rPr>
                 <w:lang w:val="en-GB"/>
               </w:rPr>
@@ -1659,7 +1645,6 @@
           </w:p>
           <w:p>
             <w:pPr>
-              <w:spacing w:after="0" w:line="240" w:lineRule="auto"/>
               <w:rPr>
                 <w:lang w:val="en-GB"/>
               </w:rPr>
@@ -1711,7 +1696,7 @@
               <w:rPr>
                 <w:b/>
                 <w:bCs/>
-                <w:color w:val="ED4E32"/>
+                <w:color w:val="A0632A"/>
                 <w:sz w:val="24"/>
                 <w:szCs w:val="24"/>
                 <w:lang w:val="nl-NL"/>
@@ -1721,7 +1706,7 @@
               <w:rPr>
                 <w:b/>
                 <w:bCs/>
-                <w:color w:val="ED4E32"/>
+                <w:color w:val="A0632A"/>
                 <w:sz w:val="24"/>
                 <w:szCs w:val="24"/>
                 <w:lang w:val="nl-NL"/>
@@ -1732,7 +1717,7 @@
               <w:rPr>
                 <w:b/>
                 <w:bCs/>
-                <w:color w:val="ED4E32"/>
+                <w:color w:val="A0632A"/>
                 <w:sz w:val="24"/>
                 <w:szCs w:val="24"/>
                 <w:lang w:val="nl-NL"/>
@@ -1743,7 +1728,7 @@
               <w:rPr>
                 <w:b/>
                 <w:bCs/>
-                <w:color w:val="ED4E32"/>
+                <w:color w:val="A0632A"/>
                 <w:sz w:val="24"/>
                 <w:szCs w:val="24"/>
                 <w:lang w:val="nl-NL"/>
@@ -1764,7 +1749,7 @@
               <w:rPr>
                 <w:b/>
                 <w:bCs/>
-                <w:color w:val="ED4E32"/>
+                <w:color w:val="A0632A"/>
                 <w:sz w:val="24"/>
                 <w:szCs w:val="24"/>
                 <w:lang w:val="nl-NL"/>
@@ -1775,7 +1760,7 @@
                 <w:b/>
                 <w:bCs/>
                 <w:noProof/>
-                <w:color w:val="ED4E32"/>
+                <w:color w:val="A0632A"/>
                 <w:sz w:val="24"/>
                 <w:szCs w:val="24"/>
                 <w:lang w:val="nl-NL"/>
@@ -1796,13 +1781,13 @@
                           <pic:cNvPicPr/>
                         </pic:nvPicPr>
                         <pic:blipFill>
-                          <a:blip r:embed="rId9" cstate="print">
+                          <a:blip r:embed="rId11" cstate="print">
                             <a:extLst>
                               <a:ext uri="{28A0092B-C50C-407E-A947-70E740481C1C}">
                                 <a14:useLocalDpi xmlns:a14="http://schemas.microsoft.com/office/drawing/2010/main" val="0"/>
                               </a:ext>
                               <a:ext uri="{96DAC541-7B7A-43D3-8B79-37D633B846F1}">
-                                <asvg:svgBlip xmlns:asvg="http://schemas.microsoft.com/office/drawing/2016/SVG/main" r:embed="rId10"/>
+                                <asvg:svgBlip xmlns:asvg="http://schemas.microsoft.com/office/drawing/2016/SVG/main" r:embed="rId12"/>
                               </a:ext>
                             </a:extLst>
                           </a:blip>
@@ -1829,7 +1814,7 @@
               <w:rPr>
                 <w:b/>
                 <w:bCs/>
-                <w:color w:val="ED4E32"/>
+                <w:color w:val="A0632A"/>
                 <w:sz w:val="24"/>
                 <w:szCs w:val="24"/>
                 <w:lang w:val="nl-NL"/>
@@ -1840,7 +1825,7 @@
               <w:rPr>
                 <w:b/>
                 <w:bCs/>
-                <w:color w:val="ED4E32"/>
+                <w:color w:val="A0632A"/>
                 <w:sz w:val="24"/>
                 <w:szCs w:val="24"/>
                 <w:lang w:val="nl-NL"/>
@@ -1870,7 +1855,6 @@
                 <w:ilvl w:val="0"/>
                 <w:numId w:val="1"/>
               </w:numPr>
-              <w:spacing w:line="240" w:lineRule="auto"/>
               <w:rPr>
                 <w:lang w:val="en-NL"/>
               </w:rPr>
@@ -1889,7 +1873,6 @@
                 <w:ilvl w:val="0"/>
                 <w:numId w:val="1"/>
               </w:numPr>
-              <w:spacing w:line="240" w:lineRule="auto"/>
               <w:rPr>
                 <w:lang w:val="en-NL"/>
               </w:rPr>
@@ -1919,91 +1902,34 @@
               <w:t>Spearheaded DevOps integration, managing Azure Data Factory and SQL Database releases via Azure DevOps and Visual Studio Code.</w:t>
             </w:r>
           </w:p>
-          <w:p>
-            <w:pPr>
-              <w:rPr>
-                <w:lang w:val="en-NL"/>
-              </w:rPr>
-            </w:pPr>
-          </w:p>
-          <w:p>
-            <w:pPr>
-              <w:rPr>
-                <w:lang w:val="en-NL"/>
-              </w:rPr>
-            </w:pPr>
-            <w:r>
-              <w:rPr>
-                <w:lang w:val="en-NL"/>
-              </w:rPr>
+          <w:p/>
+          <w:p>
+            <w:r>
               <w:t>At BVO NL, I led our shift to cloud-based data warehousing with Azure Data Factory, prioritizing scalable pipelines and efficient data migration. I transformed over 300 SSIS packages into standardized, parameterized workflows, enhancing system efficiency and adaptability. This upgrade to our data processing routines underscored the importance of scalability and flexibility in modern data management.</w:t>
             </w:r>
             <w:r>
-              <w:rPr>
-                <w:lang w:val="en-NL"/>
-              </w:rPr>
               <w:t xml:space="preserve"> </w:t>
             </w:r>
           </w:p>
-          <w:p>
-            <w:pPr>
-              <w:rPr>
-                <w:lang w:val="en-NL"/>
-              </w:rPr>
-            </w:pPr>
-          </w:p>
-          <w:p>
-            <w:pPr>
-              <w:rPr>
-                <w:lang w:val="en-NL"/>
-              </w:rPr>
-            </w:pPr>
-            <w:r>
-              <w:rPr>
-                <w:lang w:val="en-NL"/>
-              </w:rPr>
+          <w:p/>
+          <w:p>
+            <w:r>
               <w:t xml:space="preserve">I integrated DevOps practices (this was new to the company) and created </w:t>
             </w:r>
             <w:r>
-              <w:rPr>
-                <w:lang w:val="en-NL"/>
-              </w:rPr>
               <w:t>comprehensive documentation on infrastructure, networking, and security, backed by my Azure Administrator Associate certification</w:t>
             </w:r>
             <w:r>
-              <w:rPr>
-                <w:lang w:val="en-NL"/>
-              </w:rPr>
               <w:t>.</w:t>
             </w:r>
           </w:p>
-          <w:p>
-            <w:pPr>
-              <w:rPr>
-                <w:lang w:val="en-NL"/>
-              </w:rPr>
-            </w:pPr>
-          </w:p>
-          <w:p>
-            <w:pPr>
-              <w:rPr>
-                <w:lang w:val="en-NL"/>
-              </w:rPr>
-            </w:pPr>
-            <w:r>
-              <w:rPr>
-                <w:lang w:val="en-NL"/>
-              </w:rPr>
+          <w:p/>
+          <w:p>
+            <w:r>
               <w:t>Beyond technical achievements, I focused on mentoring and sharing knowledge to equip the team for future tech evolutions. My experiences, particularly around data security and integrity, align with blockchain's transparency and security attributes, showcasing my ability to contribute to cutting-edge data solutions.</w:t>
             </w:r>
           </w:p>
-          <w:p>
-            <w:pPr>
-              <w:rPr>
-                <w:lang w:val="en-NL"/>
-              </w:rPr>
-            </w:pPr>
-          </w:p>
+          <w:p/>
         </w:tc>
       </w:tr>
       <w:tr>
@@ -2024,7 +1950,7 @@
               <w:rPr>
                 <w:b/>
                 <w:bCs/>
-                <w:color w:val="ED4E32"/>
+                <w:color w:val="A0632A"/>
                 <w:sz w:val="24"/>
                 <w:szCs w:val="24"/>
                 <w:lang w:val="nl-NL"/>
@@ -2034,18 +1960,19 @@
               <w:rPr>
                 <w:b/>
                 <w:bCs/>
-                <w:color w:val="ED4E32"/>
+                <w:color w:val="A0632A"/>
                 <w:sz w:val="24"/>
                 <w:szCs w:val="24"/>
                 <w:lang w:val="nl-NL"/>
               </w:rPr>
+              <w:lastRenderedPageBreak/>
               <w:t>Data Quality Analyst</w:t>
             </w:r>
             <w:r>
               <w:rPr>
                 <w:b/>
                 <w:bCs/>
-                <w:color w:val="ED4E32"/>
+                <w:color w:val="A0632A"/>
                 <w:sz w:val="24"/>
                 <w:szCs w:val="24"/>
                 <w:lang w:val="nl-NL"/>
@@ -2056,7 +1983,7 @@
               <w:rPr>
                 <w:b/>
                 <w:bCs/>
-                <w:color w:val="ED4E32"/>
+                <w:color w:val="A0632A"/>
                 <w:sz w:val="24"/>
                 <w:szCs w:val="24"/>
                 <w:lang w:val="nl-NL"/>
@@ -2077,7 +2004,7 @@
               <w:rPr>
                 <w:b/>
                 <w:bCs/>
-                <w:color w:val="ED4E32"/>
+                <w:color w:val="A0632A"/>
                 <w:sz w:val="24"/>
                 <w:szCs w:val="24"/>
                 <w:lang w:val="nl-NL"/>
@@ -2088,7 +2015,7 @@
                 <w:b/>
                 <w:bCs/>
                 <w:noProof/>
-                <w:color w:val="ED4E32"/>
+                <w:color w:val="A0632A"/>
                 <w:sz w:val="24"/>
                 <w:szCs w:val="24"/>
                 <w:lang w:val="nl-NL"/>
@@ -2109,13 +2036,13 @@
                           <pic:cNvPicPr/>
                         </pic:nvPicPr>
                         <pic:blipFill>
-                          <a:blip r:embed="rId9" cstate="print">
+                          <a:blip r:embed="rId11" cstate="print">
                             <a:extLst>
                               <a:ext uri="{28A0092B-C50C-407E-A947-70E740481C1C}">
                                 <a14:useLocalDpi xmlns:a14="http://schemas.microsoft.com/office/drawing/2010/main" val="0"/>
                               </a:ext>
                               <a:ext uri="{96DAC541-7B7A-43D3-8B79-37D633B846F1}">
-                                <asvg:svgBlip xmlns:asvg="http://schemas.microsoft.com/office/drawing/2016/SVG/main" r:embed="rId10"/>
+                                <asvg:svgBlip xmlns:asvg="http://schemas.microsoft.com/office/drawing/2016/SVG/main" r:embed="rId12"/>
                               </a:ext>
                             </a:extLst>
                           </a:blip>
@@ -2142,7 +2069,7 @@
               <w:rPr>
                 <w:b/>
                 <w:bCs/>
-                <w:color w:val="ED4E32"/>
+                <w:color w:val="A0632A"/>
                 <w:sz w:val="24"/>
                 <w:szCs w:val="24"/>
                 <w:lang w:val="nl-NL"/>
@@ -2171,31 +2098,10 @@
                 <w:ilvl w:val="0"/>
                 <w:numId w:val="3"/>
               </w:numPr>
-              <w:spacing w:after="0" w:line="240" w:lineRule="auto"/>
               <w:jc w:val="both"/>
             </w:pPr>
             <w:r>
-              <w:t>Enhanced data quality with SAS EG analyses, pinpointing</w:t>
-            </w:r>
-            <w:r>
-              <w:t xml:space="preserve"> strategic</w:t>
-            </w:r>
-            <w:r>
-              <w:t xml:space="preserve"> improvement areas.</w:t>
-            </w:r>
-          </w:p>
-          <w:p>
-            <w:pPr>
-              <w:numPr>
-                <w:ilvl w:val="0"/>
-                <w:numId w:val="3"/>
-              </w:numPr>
-              <w:spacing w:after="0" w:line="240" w:lineRule="auto"/>
-              <w:jc w:val="both"/>
-            </w:pPr>
-            <w:r>
-              <w:lastRenderedPageBreak/>
-              <w:t>Automated data quality solution for effective monitoring and cleansing.</w:t>
+              <w:t>Enhanced data quality with SAS EG analyses, pinpointing strategic improvement areas.</w:t>
             </w:r>
           </w:p>
           <w:p>
@@ -2207,6 +2113,18 @@
               <w:jc w:val="both"/>
             </w:pPr>
             <w:r>
+              <w:t>Automated data quality solution for effective monitoring and cleansing.</w:t>
+            </w:r>
+          </w:p>
+          <w:p>
+            <w:pPr>
+              <w:numPr>
+                <w:ilvl w:val="0"/>
+                <w:numId w:val="3"/>
+              </w:numPr>
+              <w:jc w:val="both"/>
+            </w:pPr>
+            <w:r>
               <w:t>Led data quality initiatives, achieving improved operations and risk management.</w:t>
             </w:r>
           </w:p>
@@ -2231,13 +2149,7 @@
             </w:r>
             <w:proofErr w:type="spellEnd"/>
             <w:r>
-              <w:t xml:space="preserve"> over 70,000 files, generating key insights to enhance business processes. Promoted to head analyst in March 2021, I designed a program conducting 30+ daily analyses on this vast dataset, employing ETL best practices and advanced data management techniques to boost efficiency and accuracy.</w:t>
-            </w:r>
-            <w:r>
-              <w:t xml:space="preserve"> </w:t>
-            </w:r>
-            <w:r>
-              <w:t xml:space="preserve">By June 2021, my leadership extended to driving innovative data quality practices across departments, demonstrating my expertise in data management and ability to foster organizational change. </w:t>
+              <w:t xml:space="preserve"> over 70,000 files, generating key insights to enhance business processes. Promoted to head analyst in March 2021, I designed a program conducting 30+ daily analyses on this vast dataset, employing ETL best practices and advanced data management techniques to boost efficiency and accuracy. By June 2021, my leadership extended to driving innovative data quality practices across departments, demonstrating my expertise in data management and ability to foster organizational change. </w:t>
             </w:r>
           </w:p>
           <w:p>
@@ -2277,25 +2189,27 @@
           <w:p>
             <w:pPr>
               <w:rPr>
-                <w:sz w:val="24"/>
-                <w:szCs w:val="24"/>
-              </w:rPr>
-            </w:pPr>
-          </w:p>
-          <w:p>
-            <w:pPr>
-              <w:rPr>
-                <w:b/>
-                <w:bCs/>
-                <w:sz w:val="24"/>
-                <w:szCs w:val="24"/>
-              </w:rPr>
-            </w:pPr>
-            <w:r>
-              <w:rPr>
-                <w:b/>
-                <w:bCs/>
-                <w:color w:val="ED4E32"/>
+                <w:color w:val="A0632A"/>
+                <w:sz w:val="24"/>
+                <w:szCs w:val="24"/>
+              </w:rPr>
+            </w:pPr>
+          </w:p>
+          <w:p>
+            <w:pPr>
+              <w:rPr>
+                <w:b/>
+                <w:bCs/>
+                <w:color w:val="A0632A"/>
+                <w:sz w:val="24"/>
+                <w:szCs w:val="24"/>
+              </w:rPr>
+            </w:pPr>
+            <w:r>
+              <w:rPr>
+                <w:b/>
+                <w:bCs/>
+                <w:color w:val="A0632A"/>
                 <w:sz w:val="24"/>
                 <w:szCs w:val="24"/>
                 <w:lang w:val="nl-NL"/>
@@ -4474,6 +4388,18 @@
       </w:tblBorders>
     </w:tblPr>
   </w:style>
+  <w:style w:type="character" w:styleId="UnresolvedMention">
+    <w:name w:val="Unresolved Mention"/>
+    <w:basedOn w:val="DefaultParagraphFont"/>
+    <w:uiPriority w:val="99"/>
+    <w:semiHidden/>
+    <w:unhideWhenUsed/>
+    <w:rsid w:val="00F62E6B"/>
+    <w:rPr>
+      <w:color w:val="605E5C"/>
+      <w:shd w:val="clear" w:color="auto" w:fill="E1DFDD"/>
+    </w:rPr>
+  </w:style>
 </w:styles>
 </file>
 

</xml_diff>